<commit_message>
#7 - Criado exemplo de marcação
</commit_message>
<xml_diff>
--- a/Prototipação/Telas (Mobile)/TelasMobile.docx
+++ b/Prototipação/Telas (Mobile)/TelasMobile.docx
@@ -4,6 +4,7 @@
   <w:body>
     <w:p>
       <w:pPr>
+        <w:ind w:hanging="426"/>
         <w:jc w:val="center"/>
       </w:pPr>
       <w:r>
@@ -29,7 +30,7 @@
                     </pic:cNvPicPr>
                   </pic:nvPicPr>
                   <pic:blipFill>
-                    <a:blip r:embed="rId4"/>
+                    <a:blip r:embed="rId6"/>
                     <a:srcRect/>
                     <a:stretch>
                       <a:fillRect/>
@@ -80,15 +81,7 @@
             <o:lock v:ext="edit" aspectratio="t"/>
           </v:shapetype>
           <v:shape id="_x0000_i1025" type="#_x0000_t75" style="width:208.5pt;height:424.5pt">
-            <v:imagedata r:id="rId5" o:title="2 - TelaCadastro Erro"/>
-          </v:shape>
-        </w:pict>
-      </w:r>
-      <w:r>
-        <w:lastRenderedPageBreak/>
-        <w:pict>
-          <v:shape id="_x0000_i1027" type="#_x0000_t75" style="width:208.5pt;height:424.5pt">
-            <v:imagedata r:id="rId6" o:title="3 - TelaConfirmacaoNumero"/>
+            <v:imagedata r:id="rId7" o:title="2 - TelaCadastro Erro"/>
           </v:shape>
         </w:pict>
       </w:r>
@@ -96,9 +89,69 @@
         <w:lastRenderedPageBreak/>
         <w:pict>
           <v:shape id="_x0000_i1026" type="#_x0000_t75" style="width:208.5pt;height:424.5pt">
-            <v:imagedata r:id="rId7" o:title="4 - TelaConfirmacaoNumero (Erro)"/>
+            <v:imagedata r:id="rId8" o:title="3 - TelaConfirmacaoNumero"/>
           </v:shape>
         </w:pict>
+      </w:r>
+      <w:r>
+        <w:lastRenderedPageBreak/>
+        <w:pict>
+          <v:shape id="_x0000_i1030" type="#_x0000_t75" style="width:208.5pt;height:424.5pt">
+            <v:imagedata r:id="rId9" o:title="4 - TelaConfirmacaoNumero (Erro)"/>
+          </v:shape>
+        </w:pict>
+      </w:r>
+      <w:r>
+        <w:rPr>
+          <w:noProof/>
+          <w:lang w:eastAsia="pt-BR"/>
+        </w:rPr>
+        <w:lastRenderedPageBreak/>
+        <w:drawing>
+          <wp:inline distT="0" distB="0" distL="0" distR="0">
+            <wp:extent cx="2647950" cy="5391150"/>
+            <wp:effectExtent l="19050" t="0" r="0" b="0"/>
+            <wp:docPr id="10" name="Imagem 10" descr="5 - Início"/>
+            <wp:cNvGraphicFramePr>
+              <a:graphicFrameLocks xmlns:a="http://schemas.openxmlformats.org/drawingml/2006/main" noChangeAspect="1"/>
+            </wp:cNvGraphicFramePr>
+            <a:graphic xmlns:a="http://schemas.openxmlformats.org/drawingml/2006/main">
+              <a:graphicData uri="http://schemas.openxmlformats.org/drawingml/2006/picture">
+                <pic:pic xmlns:pic="http://schemas.openxmlformats.org/drawingml/2006/picture">
+                  <pic:nvPicPr>
+                    <pic:cNvPr id="0" name="Picture 10" descr="5 - Início"/>
+                    <pic:cNvPicPr>
+                      <a:picLocks noChangeAspect="1" noChangeArrowheads="1"/>
+                    </pic:cNvPicPr>
+                  </pic:nvPicPr>
+                  <pic:blipFill>
+                    <a:blip r:embed="rId10"/>
+                    <a:srcRect/>
+                    <a:stretch>
+                      <a:fillRect/>
+                    </a:stretch>
+                  </pic:blipFill>
+                  <pic:spPr bwMode="auto">
+                    <a:xfrm>
+                      <a:off x="0" y="0"/>
+                      <a:ext cx="2647950" cy="5391150"/>
+                    </a:xfrm>
+                    <a:prstGeom prst="rect">
+                      <a:avLst/>
+                    </a:prstGeom>
+                    <a:noFill/>
+                    <a:ln w="9525">
+                      <a:noFill/>
+                      <a:miter lim="800000"/>
+                      <a:headEnd/>
+                      <a:tailEnd/>
+                    </a:ln>
+                  </pic:spPr>
+                </pic:pic>
+              </a:graphicData>
+            </a:graphic>
+          </wp:inline>
+        </w:drawing>
       </w:r>
     </w:p>
     <w:p>
@@ -108,16 +161,8 @@
       <w:r>
         <w:lastRenderedPageBreak/>
         <w:pict>
-          <v:shape id="_x0000_i1028" type="#_x0000_t75" style="width:208.5pt;height:424.5pt">
-            <v:imagedata r:id="rId8" o:title="5 - Início"/>
-          </v:shape>
-        </w:pict>
-      </w:r>
-      <w:r>
-        <w:lastRenderedPageBreak/>
-        <w:pict>
-          <v:shape id="_x0000_i1029" type="#_x0000_t75" style="width:208.5pt;height:424.5pt">
-            <v:imagedata r:id="rId9" o:title="5 - Perfil"/>
+          <v:shape id="_x0000_i1031" type="#_x0000_t75" style="width:208.5pt;height:424.5pt">
+            <v:imagedata r:id="rId11" o:title="5 - Perfil"/>
           </v:shape>
         </w:pict>
       </w:r>
@@ -129,16 +174,16 @@
       <w:r>
         <w:lastRenderedPageBreak/>
         <w:pict>
-          <v:shape id="_x0000_i1030" type="#_x0000_t75" style="width:208.5pt;height:424.5pt">
-            <v:imagedata r:id="rId10" o:title="6 - PerfilEdit"/>
+          <v:shape id="_x0000_i1027" type="#_x0000_t75" style="width:208.5pt;height:424.5pt">
+            <v:imagedata r:id="rId12" o:title="6 - PerfilEdit"/>
           </v:shape>
         </w:pict>
       </w:r>
       <w:r>
         <w:lastRenderedPageBreak/>
         <w:pict>
-          <v:shape id="_x0000_i1031" type="#_x0000_t75" style="width:208.5pt;height:424.5pt">
-            <v:imagedata r:id="rId11" o:title="7 -Mapa"/>
+          <v:shape id="_x0000_i1028" type="#_x0000_t75" style="width:208.5pt;height:424.5pt">
+            <v:imagedata r:id="rId13" o:title="7 -Mapa"/>
           </v:shape>
         </w:pict>
       </w:r>
@@ -150,20 +195,70 @@
       <w:r>
         <w:lastRenderedPageBreak/>
         <w:pict>
-          <v:shape id="_x0000_i1032" type="#_x0000_t75" style="width:208.5pt;height:424.5pt">
-            <v:imagedata r:id="rId12" o:title="8 - MapaDescricao"/>
+          <v:shape id="_x0000_i1029" type="#_x0000_t75" style="width:208.5pt;height:424.5pt">
+            <v:imagedata r:id="rId14" o:title="8 - MapaDescricao"/>
           </v:shape>
         </w:pict>
       </w:r>
     </w:p>
     <w:sectPr>
       <w:pgSz w:w="16838" w:h="11906" w:orient="landscape"/>
-      <w:pgMar w:top="1701" w:right="1417" w:bottom="1701" w:left="1417" w:header="708" w:footer="708" w:gutter="0"/>
-      <w:cols w:num="2" w:space="708"/>
+      <w:pgMar w:top="1701" w:right="678" w:bottom="1701" w:left="1417" w:header="708" w:footer="708" w:gutter="0"/>
+      <w:cols w:num="3" w:space="143"/>
       <w:docGrid w:linePitch="360"/>
     </w:sectPr>
   </w:body>
 </w:document>
+</file>
+
+<file path=word/endnotes.xml><?xml version="1.0" encoding="utf-8"?>
+<w:endnotes xmlns:ve="http://schemas.openxmlformats.org/markup-compatibility/2006" xmlns:o="urn:schemas-microsoft-com:office:office" xmlns:r="http://schemas.openxmlformats.org/officeDocument/2006/relationships" xmlns:m="http://schemas.openxmlformats.org/officeDocument/2006/math" xmlns:v="urn:schemas-microsoft-com:vml" xmlns:wp="http://schemas.openxmlformats.org/drawingml/2006/wordprocessingDrawing" xmlns:w10="urn:schemas-microsoft-com:office:word" xmlns:w="http://schemas.openxmlformats.org/wordprocessingml/2006/main" xmlns:wne="http://schemas.microsoft.com/office/word/2006/wordml">
+  <w:endnote w:type="separator" w:id="0">
+    <w:p>
+      <w:pPr>
+        <w:spacing w:after="0" w:line="240" w:lineRule="auto"/>
+      </w:pPr>
+      <w:r>
+        <w:separator/>
+      </w:r>
+    </w:p>
+  </w:endnote>
+  <w:endnote w:type="continuationSeparator" w:id="1">
+    <w:p>
+      <w:pPr>
+        <w:spacing w:after="0" w:line="240" w:lineRule="auto"/>
+      </w:pPr>
+      <w:r>
+        <w:continuationSeparator/>
+      </w:r>
+    </w:p>
+  </w:endnote>
+</w:endnotes>
+</file>
+
+<file path=word/footnotes.xml><?xml version="1.0" encoding="utf-8"?>
+<w:footnotes xmlns:ve="http://schemas.openxmlformats.org/markup-compatibility/2006" xmlns:o="urn:schemas-microsoft-com:office:office" xmlns:r="http://schemas.openxmlformats.org/officeDocument/2006/relationships" xmlns:m="http://schemas.openxmlformats.org/officeDocument/2006/math" xmlns:v="urn:schemas-microsoft-com:vml" xmlns:wp="http://schemas.openxmlformats.org/drawingml/2006/wordprocessingDrawing" xmlns:w10="urn:schemas-microsoft-com:office:word" xmlns:w="http://schemas.openxmlformats.org/wordprocessingml/2006/main" xmlns:wne="http://schemas.microsoft.com/office/word/2006/wordml">
+  <w:footnote w:type="separator" w:id="0">
+    <w:p>
+      <w:pPr>
+        <w:spacing w:after="0" w:line="240" w:lineRule="auto"/>
+      </w:pPr>
+      <w:r>
+        <w:separator/>
+      </w:r>
+    </w:p>
+  </w:footnote>
+  <w:footnote w:type="continuationSeparator" w:id="1">
+    <w:p>
+      <w:pPr>
+        <w:spacing w:after="0" w:line="240" w:lineRule="auto"/>
+      </w:pPr>
+      <w:r>
+        <w:continuationSeparator/>
+      </w:r>
+    </w:p>
+  </w:footnote>
+</w:footnotes>
 </file>
 
 <file path=word/styles.xml><?xml version="1.0" encoding="utf-8"?>
@@ -385,6 +480,54 @@
       <w:szCs w:val="16"/>
     </w:rPr>
   </w:style>
+  <w:style w:type="paragraph" w:styleId="Cabealho">
+    <w:name w:val="header"/>
+    <w:basedOn w:val="Normal"/>
+    <w:link w:val="CabealhoChar"/>
+    <w:uiPriority w:val="99"/>
+    <w:semiHidden/>
+    <w:unhideWhenUsed/>
+    <w:rsid w:val="00BC2301"/>
+    <w:pPr>
+      <w:tabs>
+        <w:tab w:val="center" w:pos="4252"/>
+        <w:tab w:val="right" w:pos="8504"/>
+      </w:tabs>
+      <w:spacing w:after="0" w:line="240" w:lineRule="auto"/>
+    </w:pPr>
+  </w:style>
+  <w:style w:type="character" w:customStyle="1" w:styleId="CabealhoChar">
+    <w:name w:val="Cabeçalho Char"/>
+    <w:basedOn w:val="Fontepargpadro"/>
+    <w:link w:val="Cabealho"/>
+    <w:uiPriority w:val="99"/>
+    <w:semiHidden/>
+    <w:rsid w:val="00BC2301"/>
+  </w:style>
+  <w:style w:type="paragraph" w:styleId="Rodap">
+    <w:name w:val="footer"/>
+    <w:basedOn w:val="Normal"/>
+    <w:link w:val="RodapChar"/>
+    <w:uiPriority w:val="99"/>
+    <w:semiHidden/>
+    <w:unhideWhenUsed/>
+    <w:rsid w:val="00BC2301"/>
+    <w:pPr>
+      <w:tabs>
+        <w:tab w:val="center" w:pos="4252"/>
+        <w:tab w:val="right" w:pos="8504"/>
+      </w:tabs>
+      <w:spacing w:after="0" w:line="240" w:lineRule="auto"/>
+    </w:pPr>
+  </w:style>
+  <w:style w:type="character" w:customStyle="1" w:styleId="RodapChar">
+    <w:name w:val="Rodapé Char"/>
+    <w:basedOn w:val="Fontepargpadro"/>
+    <w:link w:val="Rodap"/>
+    <w:uiPriority w:val="99"/>
+    <w:semiHidden/>
+    <w:rsid w:val="00BC2301"/>
+  </w:style>
 </w:styles>
 </file>
 

</xml_diff>